<commit_message>
Re-centered lib code text
</commit_message>
<xml_diff>
--- a/mobius_labels/mobius_label.docx
+++ b/mobius_labels/mobius_label.docx
@@ -96,17 +96,6 @@
         <w:tab/>
         <w:tab/>
         <w:tab/>
-        <w:pict>
-          <v:shapetype id="_x0000_t201" coordsize="21600,21600" o:spt="201" path="m,l,21600l21600,21600l21600,xe">
-            <v:stroke joinstyle="miter"/>
-            <v:path shadowok="f" o:extrusionok="f" strokeok="f" fillok="f" o:connecttype="rect"/>
-            <o:lock v:ext="edit" shapetype="t"/>
-          </v:shapetype>
-          <v:shape id="control_shape_0" o:allowincell="f" style="position:absolute;margin-left:421.2pt;margin-top:27.25pt;width:211.75pt;height:40.1pt" type="#_x0000_t201">
-            <w10:wrap type="none"/>
-          </v:shape>
-          <w:control r:id="rId3" w:name="LibCode" w:shapeid="control_shape_0"/>
-        </w:pict>
       </w:r>
       <w:r>
         <w:rPr>
@@ -116,6 +105,17 @@
           <w:szCs w:val="46"/>
         </w:rPr>
         <w:t>DO NOT remove this label</w:t>
+        <w:pict>
+          <v:shapetype id="_x0000_t201" coordsize="21600,21600" o:spt="201" path="m,l,21600l21600,21600l21600,xe">
+            <v:stroke joinstyle="miter"/>
+            <v:path shadowok="f" o:extrusionok="f" strokeok="f" fillok="f" o:connecttype="rect"/>
+            <o:lock v:ext="edit" shapetype="t"/>
+          </v:shapetype>
+          <v:shape id="control_shape_0" o:allowincell="f" style="position:absolute;margin-left:365.4pt;margin-top:27.25pt;width:211.7pt;height:40.05pt" type="#_x0000_t201">
+            <w10:wrap type="none"/>
+          </v:shape>
+          <w:control r:id="rId3" w:name="LibCode" w:shapeid="control_shape_0"/>
+        </w:pict>
       </w:r>
     </w:p>
     <w:p>
@@ -335,9 +335,7 @@
               </w:rPr>
             </w:pPr>
             <w:r>
-              <w:rPr>
-                <w:rFonts w:ascii="Verdana" w:hAnsi="Verdana"/>
-              </w:rPr>
+              <w:rPr/>
               <w:object>
                 <v:shapetype id="_x0000_t75" coordsize="21600,21600" o:spt="75" o:preferrelative="t" path="m@4@5l@4@11@9@11@9@5xe" filled="f" stroked="f">
                   <v:stroke joinstyle="miter"/>
@@ -358,7 +356,7 @@
                   <v:path o:extrusionok="f" gradientshapeok="t" o:connecttype="rect"/>
                   <o:lock v:ext="edit" aspectratio="t"/>
                 </v:shapetype>
-                <v:shape id="control_shape_1" o:allowincell="t" style="width:560.6pt;height:79.1pt" type="#_x0000_t75"/>
+                <v:shape id="control_shape_1" o:allowincell="t" style="width:560.55pt;height:79.05pt" type="#_x0000_t75"/>
                 <w:control r:id="rId4" w:name="Location" w:shapeid="control_shape_1"/>
               </w:object>
             </w:r>
@@ -431,11 +429,9 @@
               </w:rPr>
             </w:pPr>
             <w:r>
-              <w:rPr>
-                <w:rFonts w:ascii="Verdana" w:hAnsi="Verdana"/>
-              </w:rPr>
+              <w:rPr/>
               <w:object>
-                <v:shape id="control_shape_2" o:allowincell="t" style="width:561.5pt;height:34.25pt" type="#_x0000_t75"/>
+                <v:shape id="control_shape_2" o:allowincell="t" style="width:561.45pt;height:34.2pt" type="#_x0000_t75"/>
                 <w:control r:id="rId5" w:name="CallNumber" w:shapeid="control_shape_2"/>
               </w:object>
             </w:r>
@@ -586,11 +582,9 @@
               </w:rPr>
             </w:pPr>
             <w:r>
-              <w:rPr>
-                <w:rFonts w:ascii="Verdana" w:hAnsi="Verdana"/>
-              </w:rPr>
+              <w:rPr/>
               <w:object>
-                <v:shape id="control_shape_3" o:allowincell="t" style="width:560.3pt;height:78.5pt" type="#_x0000_t75"/>
+                <v:shape id="control_shape_3" o:allowincell="t" style="width:560.25pt;height:78.45pt" type="#_x0000_t75"/>
                 <w:control r:id="rId6" w:name="Title" w:shapeid="control_shape_3"/>
               </w:object>
             </w:r>
@@ -663,11 +657,9 @@
               </w:rPr>
             </w:pPr>
             <w:r>
-              <w:rPr>
-                <w:rFonts w:ascii="Verdana" w:hAnsi="Verdana"/>
-              </w:rPr>
+              <w:rPr/>
               <w:object>
-                <v:shape id="control_shape_4" o:allowincell="t" style="width:558.5pt;height:28.7pt" type="#_x0000_t75"/>
+                <v:shape id="control_shape_4" o:allowincell="t" style="width:558.45pt;height:28.65pt" type="#_x0000_t75"/>
                 <w:control r:id="rId7" w:name="SendTo" w:shapeid="control_shape_4"/>
               </w:object>
             </w:r>
@@ -740,11 +732,9 @@
               </w:rPr>
             </w:pPr>
             <w:r>
-              <w:rPr>
-                <w:rFonts w:ascii="Verdana" w:hAnsi="Verdana"/>
-              </w:rPr>
+              <w:rPr/>
               <w:object>
-                <v:shape id="control_shape_5" o:allowincell="t" style="width:559.7pt;height:28.7pt" type="#_x0000_t75"/>
+                <v:shape id="control_shape_5" o:allowincell="t" style="width:559.65pt;height:28.65pt" type="#_x0000_t75"/>
                 <w:control r:id="rId8" w:name="Patron" w:shapeid="control_shape_5"/>
               </w:object>
             </w:r>
@@ -817,11 +807,9 @@
               </w:rPr>
             </w:pPr>
             <w:r>
-              <w:rPr>
-                <w:rFonts w:ascii="Verdana" w:hAnsi="Verdana"/>
-              </w:rPr>
+              <w:rPr/>
               <w:object>
-                <v:shape id="control_shape_6" o:allowincell="t" style="width:562.7pt;height:98.15pt" type="#_x0000_t75"/>
+                <v:shape id="control_shape_6" o:allowincell="t" style="width:562.65pt;height:98.1pt" type="#_x0000_t75"/>
                 <w:control r:id="rId9" w:name="SuppliedBy" w:shapeid="control_shape_6"/>
               </w:object>
             </w:r>
@@ -874,9 +862,7 @@
         </w:rPr>
       </w:pPr>
       <w:r>
-        <w:rPr>
-          <w:rFonts w:ascii="Verdana" w:hAnsi="Verdana"/>
-        </w:rPr>
+        <w:rPr/>
         <mc:AlternateContent>
           <mc:Choice Requires="wps">
             <w:drawing>
@@ -920,7 +906,7 @@
                           <w:p>
                             <w:pPr>
                               <w:pStyle w:val="FrameContents"/>
-                              <w:overflowPunct w:val="true"/>
+                              <w:overflowPunct w:val="false"/>
                               <w:spacing w:lineRule="auto" w:line="240"/>
                               <w:jc w:val="right"/>
                               <w:rPr>
@@ -930,6 +916,7 @@
                             <w:r>
                               <w:rPr>
                                 <w:rFonts w:ascii="Verdana" w:hAnsi="Verdana"/>
+                                <w:color w:val="000000"/>
                               </w:rPr>
                               <w:t>Created by: Justin Caringal (jaq-lagnirac)</w:t>
                             </w:r>
@@ -937,7 +924,7 @@
                           <w:p>
                             <w:pPr>
                               <w:pStyle w:val="FrameContents"/>
-                              <w:overflowPunct w:val="true"/>
+                              <w:overflowPunct w:val="false"/>
                               <w:spacing w:lineRule="auto" w:line="240"/>
                               <w:jc w:val="right"/>
                               <w:rPr>
@@ -947,6 +934,7 @@
                             <w:r>
                               <w:rPr>
                                 <w:rFonts w:ascii="Verdana" w:hAnsi="Verdana"/>
+                                <w:color w:val="000000"/>
                               </w:rPr>
                               <w:t>Pickler Memorial Library, Truman State University</w:t>
                             </w:r>
@@ -972,7 +960,7 @@
                     <w:p>
                       <w:pPr>
                         <w:pStyle w:val="FrameContents"/>
-                        <w:overflowPunct w:val="true"/>
+                        <w:overflowPunct w:val="false"/>
                         <w:spacing w:lineRule="auto" w:line="240"/>
                         <w:jc w:val="right"/>
                         <w:rPr>
@@ -982,6 +970,7 @@
                       <w:r>
                         <w:rPr>
                           <w:rFonts w:ascii="Verdana" w:hAnsi="Verdana"/>
+                          <w:color w:val="000000"/>
                         </w:rPr>
                         <w:t>Created by: Justin Caringal (jaq-lagnirac)</w:t>
                       </w:r>
@@ -989,7 +978,7 @@
                     <w:p>
                       <w:pPr>
                         <w:pStyle w:val="FrameContents"/>
-                        <w:overflowPunct w:val="true"/>
+                        <w:overflowPunct w:val="false"/>
                         <w:spacing w:lineRule="auto" w:line="240"/>
                         <w:jc w:val="right"/>
                         <w:rPr>
@@ -999,6 +988,7 @@
                       <w:r>
                         <w:rPr>
                           <w:rFonts w:ascii="Verdana" w:hAnsi="Verdana"/>
+                          <w:color w:val="000000"/>
                         </w:rPr>
                         <w:t>Pickler Memorial Library, Truman State University</w:t>
                       </w:r>
@@ -1011,7 +1001,7 @@
           </mc:Fallback>
         </mc:AlternateContent>
         <w:object>
-          <v:shape id="control_shape_7" o:allowincell="t" style="width:201.15pt;height:21.5pt" type="#_x0000_t75"/>
+          <v:shape id="control_shape_7" o:allowincell="t" style="width:201.1pt;height:21.45pt" type="#_x0000_t75"/>
           <w:control r:id="rId10" w:name="DamageNotedOn" w:shapeid="control_shape_7"/>
         </w:object>
       </w:r>
@@ -1033,11 +1023,9 @@
         </w:rPr>
       </w:pPr>
       <w:r>
-        <w:rPr>
-          <w:rFonts w:ascii="Verdana" w:hAnsi="Verdana"/>
-        </w:rPr>
+        <w:rPr/>
         <w:object>
-          <v:shape id="control_shape_8" o:allowincell="t" style="width:312.15pt;height:21.45pt" type="#_x0000_t75"/>
+          <v:shape id="control_shape_8" o:allowincell="t" style="width:312.1pt;height:21.4pt" type="#_x0000_t75"/>
           <w:control r:id="rId11" w:name="DamagedNotedUponReturn" w:shapeid="control_shape_8"/>
         </w:object>
       </w:r>

</xml_diff>

<commit_message>
Removed borders, added bordered version for ease-of-editing
</commit_message>
<xml_diff>
--- a/mobius_labels/mobius_label.docx
+++ b/mobius_labels/mobius_label.docx
@@ -101,13 +101,16 @@
                           <w:p>
                             <w:pPr>
                               <w:pStyle w:val="FrameContents"/>
-                              <w:overflowPunct w:val="true"/>
+                              <w:overflowPunct w:val="false"/>
                               <w:bidi w:val="0"/>
-                              <w:rPr/>
+                              <w:rPr>
+                                <w:color w:val="000000"/>
+                              </w:rPr>
                             </w:pPr>
                             <w:r>
                               <w:rPr>
                                 <w:rFonts w:ascii="Verdana" w:hAnsi="Verdana"/>
+                                <w:color w:val="000000"/>
                                 <w:sz w:val="32"/>
                                 <w:szCs w:val="32"/>
                               </w:rPr>
@@ -117,13 +120,16 @@
                           <w:p>
                             <w:pPr>
                               <w:pStyle w:val="FrameContents"/>
-                              <w:overflowPunct w:val="true"/>
+                              <w:overflowPunct w:val="false"/>
                               <w:bidi w:val="0"/>
-                              <w:rPr/>
+                              <w:rPr>
+                                <w:color w:val="000000"/>
+                              </w:rPr>
                             </w:pPr>
                             <w:r>
                               <w:rPr>
                                 <w:rFonts w:ascii="Verdana" w:hAnsi="Verdana"/>
+                                <w:color w:val="000000"/>
                                 <w:sz w:val="32"/>
                                 <w:szCs w:val="32"/>
                               </w:rPr>
@@ -133,13 +139,16 @@
                           <w:p>
                             <w:pPr>
                               <w:pStyle w:val="FrameContents"/>
-                              <w:overflowPunct w:val="true"/>
+                              <w:overflowPunct w:val="false"/>
                               <w:bidi w:val="0"/>
-                              <w:rPr/>
+                              <w:rPr>
+                                <w:color w:val="000000"/>
+                              </w:rPr>
                             </w:pPr>
                             <w:r>
                               <w:rPr>
                                 <w:rFonts w:ascii="Verdana" w:hAnsi="Verdana"/>
+                                <w:color w:val="000000"/>
                                 <w:sz w:val="32"/>
                                 <w:szCs w:val="32"/>
                               </w:rPr>
@@ -149,13 +158,16 @@
                           <w:p>
                             <w:pPr>
                               <w:pStyle w:val="FrameContents"/>
-                              <w:overflowPunct w:val="true"/>
+                              <w:overflowPunct w:val="false"/>
                               <w:bidi w:val="0"/>
-                              <w:rPr/>
+                              <w:rPr>
+                                <w:color w:val="000000"/>
+                              </w:rPr>
                             </w:pPr>
                             <w:r>
                               <w:rPr>
                                 <w:rFonts w:ascii="Verdana" w:hAnsi="Verdana"/>
+                                <w:color w:val="000000"/>
                                 <w:sz w:val="32"/>
                                 <w:szCs w:val="32"/>
                               </w:rPr>
@@ -165,13 +177,16 @@
                           <w:p>
                             <w:pPr>
                               <w:pStyle w:val="FrameContents"/>
-                              <w:overflowPunct w:val="true"/>
+                              <w:overflowPunct w:val="false"/>
                               <w:bidi w:val="0"/>
-                              <w:rPr/>
+                              <w:rPr>
+                                <w:color w:val="000000"/>
+                              </w:rPr>
                             </w:pPr>
                             <w:r>
                               <w:rPr>
                                 <w:rFonts w:ascii="Verdana" w:hAnsi="Verdana"/>
+                                <w:color w:val="000000"/>
                                 <w:sz w:val="32"/>
                                 <w:szCs w:val="32"/>
                               </w:rPr>
@@ -181,24 +196,31 @@
                           <w:p>
                             <w:pPr>
                               <w:pStyle w:val="FrameContents"/>
-                              <w:overflowPunct w:val="true"/>
+                              <w:overflowPunct w:val="false"/>
                               <w:bidi w:val="0"/>
-                              <w:rPr/>
+                              <w:rPr>
+                                <w:color w:val="000000"/>
+                              </w:rPr>
                             </w:pPr>
                             <w:r>
-                              <w:rPr/>
+                              <w:rPr>
+                                <w:color w:val="000000"/>
+                              </w:rPr>
                             </w:r>
                           </w:p>
                           <w:p>
                             <w:pPr>
                               <w:pStyle w:val="FrameContents"/>
-                              <w:overflowPunct w:val="true"/>
+                              <w:overflowPunct w:val="false"/>
                               <w:bidi w:val="0"/>
-                              <w:rPr/>
+                              <w:rPr>
+                                <w:color w:val="000000"/>
+                              </w:rPr>
                             </w:pPr>
                             <w:r>
                               <w:rPr>
                                 <w:rFonts w:ascii="Verdana" w:hAnsi="Verdana"/>
+                                <w:color w:val="000000"/>
                                 <w:sz w:val="24"/>
                                 <w:szCs w:val="24"/>
                               </w:rPr>
@@ -208,13 +230,16 @@
                           <w:p>
                             <w:pPr>
                               <w:pStyle w:val="FrameContents"/>
-                              <w:overflowPunct w:val="true"/>
+                              <w:overflowPunct w:val="false"/>
                               <w:bidi w:val="0"/>
-                              <w:rPr/>
+                              <w:rPr>
+                                <w:color w:val="000000"/>
+                              </w:rPr>
                             </w:pPr>
                             <w:r>
                               <w:rPr>
                                 <w:rFonts w:ascii="Verdana" w:hAnsi="Verdana"/>
+                                <w:color w:val="000000"/>
                                 <w:sz w:val="24"/>
                                 <w:szCs w:val="24"/>
                               </w:rPr>
@@ -242,13 +267,16 @@
                     <w:p>
                       <w:pPr>
                         <w:pStyle w:val="FrameContents"/>
-                        <w:overflowPunct w:val="true"/>
+                        <w:overflowPunct w:val="false"/>
                         <w:bidi w:val="0"/>
-                        <w:rPr/>
+                        <w:rPr>
+                          <w:color w:val="000000"/>
+                        </w:rPr>
                       </w:pPr>
                       <w:r>
                         <w:rPr>
                           <w:rFonts w:ascii="Verdana" w:hAnsi="Verdana"/>
+                          <w:color w:val="000000"/>
                           <w:sz w:val="32"/>
                           <w:szCs w:val="32"/>
                         </w:rPr>
@@ -258,13 +286,16 @@
                     <w:p>
                       <w:pPr>
                         <w:pStyle w:val="FrameContents"/>
-                        <w:overflowPunct w:val="true"/>
+                        <w:overflowPunct w:val="false"/>
                         <w:bidi w:val="0"/>
-                        <w:rPr/>
+                        <w:rPr>
+                          <w:color w:val="000000"/>
+                        </w:rPr>
                       </w:pPr>
                       <w:r>
                         <w:rPr>
                           <w:rFonts w:ascii="Verdana" w:hAnsi="Verdana"/>
+                          <w:color w:val="000000"/>
                           <w:sz w:val="32"/>
                           <w:szCs w:val="32"/>
                         </w:rPr>
@@ -274,13 +305,16 @@
                     <w:p>
                       <w:pPr>
                         <w:pStyle w:val="FrameContents"/>
-                        <w:overflowPunct w:val="true"/>
+                        <w:overflowPunct w:val="false"/>
                         <w:bidi w:val="0"/>
-                        <w:rPr/>
+                        <w:rPr>
+                          <w:color w:val="000000"/>
+                        </w:rPr>
                       </w:pPr>
                       <w:r>
                         <w:rPr>
                           <w:rFonts w:ascii="Verdana" w:hAnsi="Verdana"/>
+                          <w:color w:val="000000"/>
                           <w:sz w:val="32"/>
                           <w:szCs w:val="32"/>
                         </w:rPr>
@@ -290,13 +324,16 @@
                     <w:p>
                       <w:pPr>
                         <w:pStyle w:val="FrameContents"/>
-                        <w:overflowPunct w:val="true"/>
+                        <w:overflowPunct w:val="false"/>
                         <w:bidi w:val="0"/>
-                        <w:rPr/>
+                        <w:rPr>
+                          <w:color w:val="000000"/>
+                        </w:rPr>
                       </w:pPr>
                       <w:r>
                         <w:rPr>
                           <w:rFonts w:ascii="Verdana" w:hAnsi="Verdana"/>
+                          <w:color w:val="000000"/>
                           <w:sz w:val="32"/>
                           <w:szCs w:val="32"/>
                         </w:rPr>
@@ -306,13 +343,16 @@
                     <w:p>
                       <w:pPr>
                         <w:pStyle w:val="FrameContents"/>
-                        <w:overflowPunct w:val="true"/>
+                        <w:overflowPunct w:val="false"/>
                         <w:bidi w:val="0"/>
-                        <w:rPr/>
+                        <w:rPr>
+                          <w:color w:val="000000"/>
+                        </w:rPr>
                       </w:pPr>
                       <w:r>
                         <w:rPr>
                           <w:rFonts w:ascii="Verdana" w:hAnsi="Verdana"/>
+                          <w:color w:val="000000"/>
                           <w:sz w:val="32"/>
                           <w:szCs w:val="32"/>
                         </w:rPr>
@@ -322,24 +362,31 @@
                     <w:p>
                       <w:pPr>
                         <w:pStyle w:val="FrameContents"/>
-                        <w:overflowPunct w:val="true"/>
+                        <w:overflowPunct w:val="false"/>
                         <w:bidi w:val="0"/>
-                        <w:rPr/>
+                        <w:rPr>
+                          <w:color w:val="000000"/>
+                        </w:rPr>
                       </w:pPr>
                       <w:r>
-                        <w:rPr/>
+                        <w:rPr>
+                          <w:color w:val="000000"/>
+                        </w:rPr>
                       </w:r>
                     </w:p>
                     <w:p>
                       <w:pPr>
                         <w:pStyle w:val="FrameContents"/>
-                        <w:overflowPunct w:val="true"/>
+                        <w:overflowPunct w:val="false"/>
                         <w:bidi w:val="0"/>
-                        <w:rPr/>
+                        <w:rPr>
+                          <w:color w:val="000000"/>
+                        </w:rPr>
                       </w:pPr>
                       <w:r>
                         <w:rPr>
                           <w:rFonts w:ascii="Verdana" w:hAnsi="Verdana"/>
+                          <w:color w:val="000000"/>
                           <w:sz w:val="24"/>
                           <w:szCs w:val="24"/>
                         </w:rPr>
@@ -349,13 +396,16 @@
                     <w:p>
                       <w:pPr>
                         <w:pStyle w:val="FrameContents"/>
-                        <w:overflowPunct w:val="true"/>
+                        <w:overflowPunct w:val="false"/>
                         <w:bidi w:val="0"/>
-                        <w:rPr/>
+                        <w:rPr>
+                          <w:color w:val="000000"/>
+                        </w:rPr>
                       </w:pPr>
                       <w:r>
                         <w:rPr>
                           <w:rFonts w:ascii="Verdana" w:hAnsi="Verdana"/>
+                          <w:color w:val="000000"/>
                           <w:sz w:val="24"/>
                           <w:szCs w:val="24"/>
                         </w:rPr>
@@ -412,16 +462,19 @@
                           <w:p>
                             <w:pPr>
                               <w:pStyle w:val="FrameContents"/>
-                              <w:overflowPunct w:val="true"/>
+                              <w:overflowPunct w:val="false"/>
                               <w:bidi w:val="0"/>
                               <w:jc w:val="center"/>
-                              <w:rPr/>
+                              <w:rPr>
+                                <w:color w:val="000000"/>
+                              </w:rPr>
                             </w:pPr>
                             <w:r>
                               <w:rPr>
                                 <w:rFonts w:ascii="Verdana" w:hAnsi="Verdana"/>
                                 <w:b/>
                                 <w:bCs/>
+                                <w:color w:val="000000"/>
                                 <w:sz w:val="56"/>
                                 <w:szCs w:val="56"/>
                               </w:rPr>
@@ -431,16 +484,19 @@
                           <w:p>
                             <w:pPr>
                               <w:pStyle w:val="FrameContents"/>
-                              <w:overflowPunct w:val="true"/>
+                              <w:overflowPunct w:val="false"/>
                               <w:bidi w:val="0"/>
                               <w:jc w:val="center"/>
-                              <w:rPr/>
+                              <w:rPr>
+                                <w:color w:val="000000"/>
+                              </w:rPr>
                             </w:pPr>
                             <w:r>
                               <w:rPr>
                                 <w:rFonts w:ascii="Verdana" w:hAnsi="Verdana"/>
                                 <w:b/>
                                 <w:bCs/>
+                                <w:color w:val="000000"/>
                                 <w:sz w:val="56"/>
                                 <w:szCs w:val="56"/>
                               </w:rPr>
@@ -468,16 +524,19 @@
                     <w:p>
                       <w:pPr>
                         <w:pStyle w:val="FrameContents"/>
-                        <w:overflowPunct w:val="true"/>
+                        <w:overflowPunct w:val="false"/>
                         <w:bidi w:val="0"/>
                         <w:jc w:val="center"/>
-                        <w:rPr/>
+                        <w:rPr>
+                          <w:color w:val="000000"/>
+                        </w:rPr>
                       </w:pPr>
                       <w:r>
                         <w:rPr>
                           <w:rFonts w:ascii="Verdana" w:hAnsi="Verdana"/>
                           <w:b/>
                           <w:bCs/>
+                          <w:color w:val="000000"/>
                           <w:sz w:val="56"/>
                           <w:szCs w:val="56"/>
                         </w:rPr>
@@ -487,16 +546,19 @@
                     <w:p>
                       <w:pPr>
                         <w:pStyle w:val="FrameContents"/>
-                        <w:overflowPunct w:val="true"/>
+                        <w:overflowPunct w:val="false"/>
                         <w:bidi w:val="0"/>
                         <w:jc w:val="center"/>
-                        <w:rPr/>
+                        <w:rPr>
+                          <w:color w:val="000000"/>
+                        </w:rPr>
                       </w:pPr>
                       <w:r>
                         <w:rPr>
                           <w:rFonts w:ascii="Verdana" w:hAnsi="Verdana"/>
                           <w:b/>
                           <w:bCs/>
+                          <w:color w:val="000000"/>
                           <w:sz w:val="56"/>
                           <w:szCs w:val="56"/>
                         </w:rPr>
@@ -553,13 +615,16 @@
                           <w:p>
                             <w:pPr>
                               <w:pStyle w:val="FrameContents"/>
-                              <w:overflowPunct w:val="true"/>
+                              <w:overflowPunct w:val="false"/>
                               <w:bidi w:val="0"/>
-                              <w:rPr/>
+                              <w:rPr>
+                                <w:color w:val="000000"/>
+                              </w:rPr>
                             </w:pPr>
                             <w:r>
                               <w:rPr>
                                 <w:rFonts w:ascii="Verdana" w:hAnsi="Verdana"/>
+                                <w:color w:val="000000"/>
                                 <w:sz w:val="40"/>
                                 <w:szCs w:val="40"/>
                               </w:rPr>
@@ -587,13 +652,16 @@
                     <w:p>
                       <w:pPr>
                         <w:pStyle w:val="FrameContents"/>
-                        <w:overflowPunct w:val="true"/>
+                        <w:overflowPunct w:val="false"/>
                         <w:bidi w:val="0"/>
-                        <w:rPr/>
+                        <w:rPr>
+                          <w:color w:val="000000"/>
+                        </w:rPr>
                       </w:pPr>
                       <w:r>
                         <w:rPr>
                           <w:rFonts w:ascii="Verdana" w:hAnsi="Verdana"/>
+                          <w:color w:val="000000"/>
                           <w:sz w:val="40"/>
                           <w:szCs w:val="40"/>
                         </w:rPr>
@@ -650,13 +718,16 @@
                           <w:p>
                             <w:pPr>
                               <w:pStyle w:val="FrameContents"/>
-                              <w:overflowPunct w:val="true"/>
+                              <w:overflowPunct w:val="false"/>
                               <w:bidi w:val="0"/>
-                              <w:rPr/>
+                              <w:rPr>
+                                <w:color w:val="000000"/>
+                              </w:rPr>
                             </w:pPr>
                             <w:r>
                               <w:rPr>
                                 <w:rFonts w:ascii="Verdana" w:hAnsi="Verdana"/>
+                                <w:color w:val="000000"/>
                                 <w:sz w:val="40"/>
                                 <w:szCs w:val="40"/>
                               </w:rPr>
@@ -684,13 +755,16 @@
                     <w:p>
                       <w:pPr>
                         <w:pStyle w:val="FrameContents"/>
-                        <w:overflowPunct w:val="true"/>
+                        <w:overflowPunct w:val="false"/>
                         <w:bidi w:val="0"/>
-                        <w:rPr/>
+                        <w:rPr>
+                          <w:color w:val="000000"/>
+                        </w:rPr>
                       </w:pPr>
                       <w:r>
                         <w:rPr>
                           <w:rFonts w:ascii="Verdana" w:hAnsi="Verdana"/>
+                          <w:color w:val="000000"/>
                           <w:sz w:val="40"/>
                           <w:szCs w:val="40"/>
                         </w:rPr>
@@ -710,49 +784,49 @@
             <v:path shadowok="f" o:extrusionok="f" strokeok="f" fillok="f" o:connecttype="rect"/>
             <o:lock v:ext="edit" shapetype="t"/>
           </v:shapetype>
-          <v:shape id="control_shape_0" o:allowincell="f" style="position:absolute;margin-left:-45.9pt;margin-top:115.1pt;width:395.95pt;height:98.9pt" type="#_x0000_t201">
+          <v:shape id="control_shape_0" o:allowincell="f" style="position:absolute;margin-left:-45.9pt;margin-top:115.1pt;width:395.9pt;height:98.85pt" type="#_x0000_t201">
             <w10:wrap type="none"/>
           </v:shape>
           <w:control r:id="rId3" w:name="CallNumber" w:shapeid="control_shape_0"/>
         </w:pict>
         <w:pict>
-          <v:shape id="control_shape_1" o:allowincell="f" style="position:absolute;margin-left:-45.9pt;margin-top:214.1pt;width:395.95pt;height:125.9pt" type="#_x0000_t201">
+          <v:shape id="control_shape_1" o:allowincell="f" style="position:absolute;margin-left:-45.9pt;margin-top:214.1pt;width:395.9pt;height:125.85pt" type="#_x0000_t201">
             <w10:wrap type="none"/>
           </v:shape>
           <w:control r:id="rId4" w:name="Title" w:shapeid="control_shape_1"/>
         </w:pict>
         <w:pict>
-          <v:shape id="control_shape_2" o:allowincell="f" style="position:absolute;margin-left:-45.9pt;margin-top:56.9pt;width:395.95pt;height:58.1pt" type="#_x0000_t201">
+          <v:shape id="control_shape_2" o:allowincell="f" style="position:absolute;margin-left:-45.9pt;margin-top:56.9pt;width:395.9pt;height:58.05pt" type="#_x0000_t201">
             <w10:wrap type="none"/>
           </v:shape>
           <w:control r:id="rId5" w:name="Location" w:shapeid="control_shape_2"/>
         </w:pict>
         <w:pict>
-          <v:shape id="control_shape_3" o:allowincell="f" style="position:absolute;margin-left:-45.9pt;margin-top:340.1pt;width:395.95pt;height:58.1pt" type="#_x0000_t201">
+          <v:shape id="control_shape_3" o:allowincell="f" style="position:absolute;margin-left:-45.9pt;margin-top:340.1pt;width:395.9pt;height:58.05pt" type="#_x0000_t201">
             <w10:wrap type="none"/>
           </v:shape>
           <w:control r:id="rId6" w:name="Barcode" w:shapeid="control_shape_3"/>
         </w:pict>
         <w:pict>
-          <v:shape id="control_shape_4" o:allowincell="f" style="position:absolute;margin-left:386.1pt;margin-top:91.1pt;width:331.15pt;height:91.1pt" type="#_x0000_t201">
+          <v:shape id="control_shape_4" o:allowincell="f" style="position:absolute;margin-left:386.1pt;margin-top:91.1pt;width:331.1pt;height:91.05pt" type="#_x0000_t201">
             <w10:wrap type="none"/>
           </v:shape>
           <w:control r:id="rId7" w:name="SendTo" w:shapeid="control_shape_4"/>
         </w:pict>
         <w:pict>
-          <v:shape id="control_shape_5" o:allowincell="f" style="position:absolute;margin-left:386.1pt;margin-top:236.3pt;width:331.15pt;height:91.1pt" type="#_x0000_t201">
+          <v:shape id="control_shape_5" o:allowincell="f" style="position:absolute;margin-left:386.1pt;margin-top:236.3pt;width:331.1pt;height:91.05pt" type="#_x0000_t201">
             <w10:wrap type="none"/>
           </v:shape>
           <w:control r:id="rId8" w:name="Patron" w:shapeid="control_shape_5"/>
         </w:pict>
         <w:pict>
-          <v:shape id="control_shape_6" o:allowincell="f" style="position:absolute;margin-left:387.3pt;margin-top:349.1pt;width:247.7pt;height:26.3pt" type="#_x0000_t201">
+          <v:shape id="control_shape_6" o:allowincell="f" style="position:absolute;margin-left:387.3pt;margin-top:349.1pt;width:247.65pt;height:26.25pt" type="#_x0000_t201">
             <w10:wrap type="none"/>
           </v:shape>
           <w:control r:id="rId9" w:name="DamagedNotedOn" w:shapeid="control_shape_6"/>
         </w:pict>
         <w:pict>
-          <v:shape id="control_shape_7" o:allowincell="f" style="position:absolute;margin-left:387.3pt;margin-top:381.5pt;width:253.1pt;height:26.3pt" type="#_x0000_t201">
+          <v:shape id="control_shape_7" o:allowincell="f" style="position:absolute;margin-left:387.3pt;margin-top:381.5pt;width:253.05pt;height:26.25pt" type="#_x0000_t201">
             <w10:wrap type="none"/>
           </v:shape>
           <w:control r:id="rId10" w:name="DamagedNotedUponReturn" w:shapeid="control_shape_7"/>

</xml_diff>

<commit_message>
Updated Template PDF to remove Barcode, increased space for handwritten Patron
</commit_message>
<xml_diff>
--- a/mobius_labels/mobius_label.docx
+++ b/mobius_labels/mobius_label.docx
@@ -101,7 +101,7 @@
                           <w:p>
                             <w:pPr>
                               <w:pStyle w:val="FrameContents"/>
-                              <w:overflowPunct w:val="false"/>
+                              <w:overflowPunct w:val="true"/>
                               <w:bidi w:val="0"/>
                               <w:rPr>
                                 <w:color w:val="000000"/>
@@ -120,7 +120,7 @@
                           <w:p>
                             <w:pPr>
                               <w:pStyle w:val="FrameContents"/>
-                              <w:overflowPunct w:val="false"/>
+                              <w:overflowPunct w:val="true"/>
                               <w:bidi w:val="0"/>
                               <w:rPr>
                                 <w:color w:val="000000"/>
@@ -139,7 +139,7 @@
                           <w:p>
                             <w:pPr>
                               <w:pStyle w:val="FrameContents"/>
-                              <w:overflowPunct w:val="false"/>
+                              <w:overflowPunct w:val="true"/>
                               <w:bidi w:val="0"/>
                               <w:rPr>
                                 <w:color w:val="000000"/>
@@ -158,7 +158,7 @@
                           <w:p>
                             <w:pPr>
                               <w:pStyle w:val="FrameContents"/>
-                              <w:overflowPunct w:val="false"/>
+                              <w:overflowPunct w:val="true"/>
                               <w:bidi w:val="0"/>
                               <w:rPr>
                                 <w:color w:val="000000"/>
@@ -177,7 +177,7 @@
                           <w:p>
                             <w:pPr>
                               <w:pStyle w:val="FrameContents"/>
-                              <w:overflowPunct w:val="false"/>
+                              <w:overflowPunct w:val="true"/>
                               <w:bidi w:val="0"/>
                               <w:rPr>
                                 <w:color w:val="000000"/>
@@ -196,7 +196,7 @@
                           <w:p>
                             <w:pPr>
                               <w:pStyle w:val="FrameContents"/>
-                              <w:overflowPunct w:val="false"/>
+                              <w:overflowPunct w:val="true"/>
                               <w:bidi w:val="0"/>
                               <w:rPr>
                                 <w:color w:val="000000"/>
@@ -211,7 +211,7 @@
                           <w:p>
                             <w:pPr>
                               <w:pStyle w:val="FrameContents"/>
-                              <w:overflowPunct w:val="false"/>
+                              <w:overflowPunct w:val="true"/>
                               <w:bidi w:val="0"/>
                               <w:rPr>
                                 <w:color w:val="000000"/>
@@ -230,7 +230,7 @@
                           <w:p>
                             <w:pPr>
                               <w:pStyle w:val="FrameContents"/>
-                              <w:overflowPunct w:val="false"/>
+                              <w:overflowPunct w:val="true"/>
                               <w:bidi w:val="0"/>
                               <w:rPr>
                                 <w:color w:val="000000"/>
@@ -267,7 +267,7 @@
                     <w:p>
                       <w:pPr>
                         <w:pStyle w:val="FrameContents"/>
-                        <w:overflowPunct w:val="false"/>
+                        <w:overflowPunct w:val="true"/>
                         <w:bidi w:val="0"/>
                         <w:rPr>
                           <w:color w:val="000000"/>
@@ -286,7 +286,7 @@
                     <w:p>
                       <w:pPr>
                         <w:pStyle w:val="FrameContents"/>
-                        <w:overflowPunct w:val="false"/>
+                        <w:overflowPunct w:val="true"/>
                         <w:bidi w:val="0"/>
                         <w:rPr>
                           <w:color w:val="000000"/>
@@ -305,7 +305,7 @@
                     <w:p>
                       <w:pPr>
                         <w:pStyle w:val="FrameContents"/>
-                        <w:overflowPunct w:val="false"/>
+                        <w:overflowPunct w:val="true"/>
                         <w:bidi w:val="0"/>
                         <w:rPr>
                           <w:color w:val="000000"/>
@@ -324,7 +324,7 @@
                     <w:p>
                       <w:pPr>
                         <w:pStyle w:val="FrameContents"/>
-                        <w:overflowPunct w:val="false"/>
+                        <w:overflowPunct w:val="true"/>
                         <w:bidi w:val="0"/>
                         <w:rPr>
                           <w:color w:val="000000"/>
@@ -343,7 +343,7 @@
                     <w:p>
                       <w:pPr>
                         <w:pStyle w:val="FrameContents"/>
-                        <w:overflowPunct w:val="false"/>
+                        <w:overflowPunct w:val="true"/>
                         <w:bidi w:val="0"/>
                         <w:rPr>
                           <w:color w:val="000000"/>
@@ -362,7 +362,7 @@
                     <w:p>
                       <w:pPr>
                         <w:pStyle w:val="FrameContents"/>
-                        <w:overflowPunct w:val="false"/>
+                        <w:overflowPunct w:val="true"/>
                         <w:bidi w:val="0"/>
                         <w:rPr>
                           <w:color w:val="000000"/>
@@ -377,7 +377,7 @@
                     <w:p>
                       <w:pPr>
                         <w:pStyle w:val="FrameContents"/>
-                        <w:overflowPunct w:val="false"/>
+                        <w:overflowPunct w:val="true"/>
                         <w:bidi w:val="0"/>
                         <w:rPr>
                           <w:color w:val="000000"/>
@@ -396,7 +396,7 @@
                     <w:p>
                       <w:pPr>
                         <w:pStyle w:val="FrameContents"/>
-                        <w:overflowPunct w:val="false"/>
+                        <w:overflowPunct w:val="true"/>
                         <w:bidi w:val="0"/>
                         <w:rPr>
                           <w:color w:val="000000"/>
@@ -462,7 +462,7 @@
                           <w:p>
                             <w:pPr>
                               <w:pStyle w:val="FrameContents"/>
-                              <w:overflowPunct w:val="false"/>
+                              <w:overflowPunct w:val="true"/>
                               <w:bidi w:val="0"/>
                               <w:jc w:val="center"/>
                               <w:rPr>
@@ -484,7 +484,7 @@
                           <w:p>
                             <w:pPr>
                               <w:pStyle w:val="FrameContents"/>
-                              <w:overflowPunct w:val="false"/>
+                              <w:overflowPunct w:val="true"/>
                               <w:bidi w:val="0"/>
                               <w:jc w:val="center"/>
                               <w:rPr>
@@ -524,7 +524,7 @@
                     <w:p>
                       <w:pPr>
                         <w:pStyle w:val="FrameContents"/>
-                        <w:overflowPunct w:val="false"/>
+                        <w:overflowPunct w:val="true"/>
                         <w:bidi w:val="0"/>
                         <w:jc w:val="center"/>
                         <w:rPr>
@@ -546,7 +546,7 @@
                     <w:p>
                       <w:pPr>
                         <w:pStyle w:val="FrameContents"/>
-                        <w:overflowPunct w:val="false"/>
+                        <w:overflowPunct w:val="true"/>
                         <w:bidi w:val="0"/>
                         <w:jc w:val="center"/>
                         <w:rPr>
@@ -615,7 +615,7 @@
                           <w:p>
                             <w:pPr>
                               <w:pStyle w:val="FrameContents"/>
-                              <w:overflowPunct w:val="false"/>
+                              <w:overflowPunct w:val="true"/>
                               <w:bidi w:val="0"/>
                               <w:rPr>
                                 <w:color w:val="000000"/>
@@ -652,7 +652,7 @@
                     <w:p>
                       <w:pPr>
                         <w:pStyle w:val="FrameContents"/>
-                        <w:overflowPunct w:val="false"/>
+                        <w:overflowPunct w:val="true"/>
                         <w:bidi w:val="0"/>
                         <w:rPr>
                           <w:color w:val="000000"/>
@@ -718,7 +718,7 @@
                           <w:p>
                             <w:pPr>
                               <w:pStyle w:val="FrameContents"/>
-                              <w:overflowPunct w:val="false"/>
+                              <w:overflowPunct w:val="true"/>
                               <w:bidi w:val="0"/>
                               <w:rPr>
                                 <w:color w:val="000000"/>
@@ -755,7 +755,7 @@
                     <w:p>
                       <w:pPr>
                         <w:pStyle w:val="FrameContents"/>
-                        <w:overflowPunct w:val="false"/>
+                        <w:overflowPunct w:val="true"/>
                         <w:bidi w:val="0"/>
                         <w:rPr>
                           <w:color w:val="000000"/>
@@ -784,49 +784,49 @@
             <v:path shadowok="f" o:extrusionok="f" strokeok="f" fillok="f" o:connecttype="rect"/>
             <o:lock v:ext="edit" shapetype="t"/>
           </v:shapetype>
-          <v:shape id="control_shape_0" o:allowincell="f" style="position:absolute;margin-left:-45.9pt;margin-top:115.1pt;width:395.9pt;height:98.85pt" type="#_x0000_t201">
+          <v:shape id="control_shape_0" o:allowincell="f" style="position:absolute;margin-left:-45.9pt;margin-top:115.1pt;width:395.85pt;height:98.8pt" type="#_x0000_t201">
             <w10:wrap type="none"/>
           </v:shape>
           <w:control r:id="rId3" w:name="CallNumber" w:shapeid="control_shape_0"/>
         </w:pict>
         <w:pict>
-          <v:shape id="control_shape_1" o:allowincell="f" style="position:absolute;margin-left:-45.9pt;margin-top:214.1pt;width:395.9pt;height:125.85pt" type="#_x0000_t201">
+          <v:shape id="control_shape_1" o:allowincell="f" style="position:absolute;margin-left:-45.9pt;margin-top:214.1pt;width:395.85pt;height:125.8pt" type="#_x0000_t201">
             <w10:wrap type="none"/>
           </v:shape>
           <w:control r:id="rId4" w:name="Title" w:shapeid="control_shape_1"/>
         </w:pict>
         <w:pict>
-          <v:shape id="control_shape_2" o:allowincell="f" style="position:absolute;margin-left:-45.9pt;margin-top:56.9pt;width:395.9pt;height:58.05pt" type="#_x0000_t201">
+          <v:shape id="control_shape_2" o:allowincell="f" style="position:absolute;margin-left:-45.9pt;margin-top:56.9pt;width:395.85pt;height:58pt" type="#_x0000_t201">
             <w10:wrap type="none"/>
           </v:shape>
           <w:control r:id="rId5" w:name="Location" w:shapeid="control_shape_2"/>
         </w:pict>
         <w:pict>
-          <v:shape id="control_shape_3" o:allowincell="f" style="position:absolute;margin-left:-45.9pt;margin-top:340.1pt;width:395.9pt;height:58.05pt" type="#_x0000_t201">
+          <v:shape id="control_shape_3" o:allowincell="f" style="position:absolute;margin-left:-45.9pt;margin-top:340.1pt;width:395.85pt;height:58pt" type="#_x0000_t201">
             <w10:wrap type="none"/>
           </v:shape>
           <w:control r:id="rId6" w:name="Barcode" w:shapeid="control_shape_3"/>
         </w:pict>
         <w:pict>
-          <v:shape id="control_shape_4" o:allowincell="f" style="position:absolute;margin-left:386.1pt;margin-top:91.1pt;width:331.1pt;height:91.05pt" type="#_x0000_t201">
+          <v:shape id="control_shape_4" o:allowincell="f" style="position:absolute;margin-left:386.1pt;margin-top:91.1pt;width:331.05pt;height:91pt" type="#_x0000_t201">
             <w10:wrap type="none"/>
           </v:shape>
           <w:control r:id="rId7" w:name="SendTo" w:shapeid="control_shape_4"/>
         </w:pict>
         <w:pict>
-          <v:shape id="control_shape_5" o:allowincell="f" style="position:absolute;margin-left:386.1pt;margin-top:236.3pt;width:331.1pt;height:91.05pt" type="#_x0000_t201">
+          <v:shape id="control_shape_5" o:allowincell="f" style="position:absolute;margin-left:386.1pt;margin-top:236.3pt;width:331.05pt;height:91pt" type="#_x0000_t201">
             <w10:wrap type="none"/>
           </v:shape>
           <w:control r:id="rId8" w:name="Patron" w:shapeid="control_shape_5"/>
         </w:pict>
         <w:pict>
-          <v:shape id="control_shape_6" o:allowincell="f" style="position:absolute;margin-left:387.3pt;margin-top:349.1pt;width:247.65pt;height:26.25pt" type="#_x0000_t201">
+          <v:shape id="control_shape_6" o:allowincell="f" style="position:absolute;margin-left:387.3pt;margin-top:457.2pt;width:247.6pt;height:26.2pt" type="#_x0000_t201">
             <w10:wrap type="none"/>
           </v:shape>
           <w:control r:id="rId9" w:name="DamagedNotedOn" w:shapeid="control_shape_6"/>
         </w:pict>
         <w:pict>
-          <v:shape id="control_shape_7" o:allowincell="f" style="position:absolute;margin-left:387.3pt;margin-top:381.5pt;width:253.05pt;height:26.25pt" type="#_x0000_t201">
+          <v:shape id="control_shape_7" o:allowincell="f" style="position:absolute;margin-left:387.35pt;margin-top:489.6pt;width:253pt;height:26.2pt" type="#_x0000_t201">
             <w10:wrap type="none"/>
           </v:shape>
           <w:control r:id="rId10" w:name="DamagedNotedUponReturn" w:shapeid="control_shape_7"/>

</xml_diff>

<commit_message>
Increased CallNumber and SendTo to 32pt from 24pt
</commit_message>
<xml_diff>
--- a/mobius_labels/mobius_label.docx
+++ b/mobius_labels/mobius_label.docx
@@ -101,7 +101,7 @@
                           <w:p>
                             <w:pPr>
                               <w:pStyle w:val="FrameContents"/>
-                              <w:overflowPunct w:val="true"/>
+                              <w:overflowPunct w:val="false"/>
                               <w:bidi w:val="0"/>
                               <w:rPr>
                                 <w:color w:val="000000"/>
@@ -120,7 +120,7 @@
                           <w:p>
                             <w:pPr>
                               <w:pStyle w:val="FrameContents"/>
-                              <w:overflowPunct w:val="true"/>
+                              <w:overflowPunct w:val="false"/>
                               <w:bidi w:val="0"/>
                               <w:rPr>
                                 <w:color w:val="000000"/>
@@ -139,7 +139,7 @@
                           <w:p>
                             <w:pPr>
                               <w:pStyle w:val="FrameContents"/>
-                              <w:overflowPunct w:val="true"/>
+                              <w:overflowPunct w:val="false"/>
                               <w:bidi w:val="0"/>
                               <w:rPr>
                                 <w:color w:val="000000"/>
@@ -158,7 +158,7 @@
                           <w:p>
                             <w:pPr>
                               <w:pStyle w:val="FrameContents"/>
-                              <w:overflowPunct w:val="true"/>
+                              <w:overflowPunct w:val="false"/>
                               <w:bidi w:val="0"/>
                               <w:rPr>
                                 <w:color w:val="000000"/>
@@ -177,7 +177,7 @@
                           <w:p>
                             <w:pPr>
                               <w:pStyle w:val="FrameContents"/>
-                              <w:overflowPunct w:val="true"/>
+                              <w:overflowPunct w:val="false"/>
                               <w:bidi w:val="0"/>
                               <w:rPr>
                                 <w:color w:val="000000"/>
@@ -196,7 +196,7 @@
                           <w:p>
                             <w:pPr>
                               <w:pStyle w:val="FrameContents"/>
-                              <w:overflowPunct w:val="true"/>
+                              <w:overflowPunct w:val="false"/>
                               <w:bidi w:val="0"/>
                               <w:rPr>
                                 <w:color w:val="000000"/>
@@ -211,7 +211,7 @@
                           <w:p>
                             <w:pPr>
                               <w:pStyle w:val="FrameContents"/>
-                              <w:overflowPunct w:val="true"/>
+                              <w:overflowPunct w:val="false"/>
                               <w:bidi w:val="0"/>
                               <w:rPr>
                                 <w:color w:val="000000"/>
@@ -230,7 +230,7 @@
                           <w:p>
                             <w:pPr>
                               <w:pStyle w:val="FrameContents"/>
-                              <w:overflowPunct w:val="true"/>
+                              <w:overflowPunct w:val="false"/>
                               <w:bidi w:val="0"/>
                               <w:rPr>
                                 <w:color w:val="000000"/>
@@ -267,7 +267,7 @@
                     <w:p>
                       <w:pPr>
                         <w:pStyle w:val="FrameContents"/>
-                        <w:overflowPunct w:val="true"/>
+                        <w:overflowPunct w:val="false"/>
                         <w:bidi w:val="0"/>
                         <w:rPr>
                           <w:color w:val="000000"/>
@@ -286,7 +286,7 @@
                     <w:p>
                       <w:pPr>
                         <w:pStyle w:val="FrameContents"/>
-                        <w:overflowPunct w:val="true"/>
+                        <w:overflowPunct w:val="false"/>
                         <w:bidi w:val="0"/>
                         <w:rPr>
                           <w:color w:val="000000"/>
@@ -305,7 +305,7 @@
                     <w:p>
                       <w:pPr>
                         <w:pStyle w:val="FrameContents"/>
-                        <w:overflowPunct w:val="true"/>
+                        <w:overflowPunct w:val="false"/>
                         <w:bidi w:val="0"/>
                         <w:rPr>
                           <w:color w:val="000000"/>
@@ -324,7 +324,7 @@
                     <w:p>
                       <w:pPr>
                         <w:pStyle w:val="FrameContents"/>
-                        <w:overflowPunct w:val="true"/>
+                        <w:overflowPunct w:val="false"/>
                         <w:bidi w:val="0"/>
                         <w:rPr>
                           <w:color w:val="000000"/>
@@ -343,7 +343,7 @@
                     <w:p>
                       <w:pPr>
                         <w:pStyle w:val="FrameContents"/>
-                        <w:overflowPunct w:val="true"/>
+                        <w:overflowPunct w:val="false"/>
                         <w:bidi w:val="0"/>
                         <w:rPr>
                           <w:color w:val="000000"/>
@@ -362,7 +362,7 @@
                     <w:p>
                       <w:pPr>
                         <w:pStyle w:val="FrameContents"/>
-                        <w:overflowPunct w:val="true"/>
+                        <w:overflowPunct w:val="false"/>
                         <w:bidi w:val="0"/>
                         <w:rPr>
                           <w:color w:val="000000"/>
@@ -377,7 +377,7 @@
                     <w:p>
                       <w:pPr>
                         <w:pStyle w:val="FrameContents"/>
-                        <w:overflowPunct w:val="true"/>
+                        <w:overflowPunct w:val="false"/>
                         <w:bidi w:val="0"/>
                         <w:rPr>
                           <w:color w:val="000000"/>
@@ -396,7 +396,7 @@
                     <w:p>
                       <w:pPr>
                         <w:pStyle w:val="FrameContents"/>
-                        <w:overflowPunct w:val="true"/>
+                        <w:overflowPunct w:val="false"/>
                         <w:bidi w:val="0"/>
                         <w:rPr>
                           <w:color w:val="000000"/>
@@ -462,7 +462,7 @@
                           <w:p>
                             <w:pPr>
                               <w:pStyle w:val="FrameContents"/>
-                              <w:overflowPunct w:val="true"/>
+                              <w:overflowPunct w:val="false"/>
                               <w:bidi w:val="0"/>
                               <w:jc w:val="center"/>
                               <w:rPr>
@@ -484,7 +484,7 @@
                           <w:p>
                             <w:pPr>
                               <w:pStyle w:val="FrameContents"/>
-                              <w:overflowPunct w:val="true"/>
+                              <w:overflowPunct w:val="false"/>
                               <w:bidi w:val="0"/>
                               <w:jc w:val="center"/>
                               <w:rPr>
@@ -524,7 +524,7 @@
                     <w:p>
                       <w:pPr>
                         <w:pStyle w:val="FrameContents"/>
-                        <w:overflowPunct w:val="true"/>
+                        <w:overflowPunct w:val="false"/>
                         <w:bidi w:val="0"/>
                         <w:jc w:val="center"/>
                         <w:rPr>
@@ -546,7 +546,7 @@
                     <w:p>
                       <w:pPr>
                         <w:pStyle w:val="FrameContents"/>
-                        <w:overflowPunct w:val="true"/>
+                        <w:overflowPunct w:val="false"/>
                         <w:bidi w:val="0"/>
                         <w:jc w:val="center"/>
                         <w:rPr>
@@ -615,7 +615,7 @@
                           <w:p>
                             <w:pPr>
                               <w:pStyle w:val="FrameContents"/>
-                              <w:overflowPunct w:val="true"/>
+                              <w:overflowPunct w:val="false"/>
                               <w:bidi w:val="0"/>
                               <w:rPr>
                                 <w:color w:val="000000"/>
@@ -652,7 +652,7 @@
                     <w:p>
                       <w:pPr>
                         <w:pStyle w:val="FrameContents"/>
-                        <w:overflowPunct w:val="true"/>
+                        <w:overflowPunct w:val="false"/>
                         <w:bidi w:val="0"/>
                         <w:rPr>
                           <w:color w:val="000000"/>
@@ -718,7 +718,7 @@
                           <w:p>
                             <w:pPr>
                               <w:pStyle w:val="FrameContents"/>
-                              <w:overflowPunct w:val="true"/>
+                              <w:overflowPunct w:val="false"/>
                               <w:bidi w:val="0"/>
                               <w:rPr>
                                 <w:color w:val="000000"/>
@@ -755,7 +755,7 @@
                     <w:p>
                       <w:pPr>
                         <w:pStyle w:val="FrameContents"/>
-                        <w:overflowPunct w:val="true"/>
+                        <w:overflowPunct w:val="false"/>
                         <w:bidi w:val="0"/>
                         <w:rPr>
                           <w:color w:val="000000"/>
@@ -784,49 +784,49 @@
             <v:path shadowok="f" o:extrusionok="f" strokeok="f" fillok="f" o:connecttype="rect"/>
             <o:lock v:ext="edit" shapetype="t"/>
           </v:shapetype>
-          <v:shape id="control_shape_0" o:allowincell="f" style="position:absolute;margin-left:-45.9pt;margin-top:115.1pt;width:395.85pt;height:98.8pt" type="#_x0000_t201">
+          <v:shape id="control_shape_0" o:allowincell="f" style="position:absolute;margin-left:-45.9pt;margin-top:115.1pt;width:395.8pt;height:98.75pt" type="#_x0000_t201">
             <w10:wrap type="none"/>
           </v:shape>
           <w:control r:id="rId3" w:name="CallNumber" w:shapeid="control_shape_0"/>
         </w:pict>
         <w:pict>
-          <v:shape id="control_shape_1" o:allowincell="f" style="position:absolute;margin-left:-45.9pt;margin-top:214.1pt;width:395.85pt;height:125.8pt" type="#_x0000_t201">
+          <v:shape id="control_shape_1" o:allowincell="f" style="position:absolute;margin-left:-45.9pt;margin-top:214.1pt;width:395.8pt;height:125.75pt" type="#_x0000_t201">
             <w10:wrap type="none"/>
           </v:shape>
           <w:control r:id="rId4" w:name="Title" w:shapeid="control_shape_1"/>
         </w:pict>
         <w:pict>
-          <v:shape id="control_shape_2" o:allowincell="f" style="position:absolute;margin-left:-45.9pt;margin-top:56.9pt;width:395.85pt;height:58pt" type="#_x0000_t201">
+          <v:shape id="control_shape_2" o:allowincell="f" style="position:absolute;margin-left:-45.9pt;margin-top:56.9pt;width:395.8pt;height:57.95pt" type="#_x0000_t201">
             <w10:wrap type="none"/>
           </v:shape>
           <w:control r:id="rId5" w:name="Location" w:shapeid="control_shape_2"/>
         </w:pict>
         <w:pict>
-          <v:shape id="control_shape_3" o:allowincell="f" style="position:absolute;margin-left:-45.9pt;margin-top:340.1pt;width:395.85pt;height:58pt" type="#_x0000_t201">
+          <v:shape id="control_shape_3" o:allowincell="f" style="position:absolute;margin-left:-45.9pt;margin-top:340.1pt;width:395.8pt;height:57.95pt" type="#_x0000_t201">
             <w10:wrap type="none"/>
           </v:shape>
           <w:control r:id="rId6" w:name="Barcode" w:shapeid="control_shape_3"/>
         </w:pict>
         <w:pict>
-          <v:shape id="control_shape_4" o:allowincell="f" style="position:absolute;margin-left:386.1pt;margin-top:91.1pt;width:331.05pt;height:91pt" type="#_x0000_t201">
+          <v:shape id="control_shape_4" o:allowincell="f" style="position:absolute;margin-left:386.1pt;margin-top:91.1pt;width:331pt;height:90.95pt" type="#_x0000_t201">
             <w10:wrap type="none"/>
           </v:shape>
           <w:control r:id="rId7" w:name="SendTo" w:shapeid="control_shape_4"/>
         </w:pict>
         <w:pict>
-          <v:shape id="control_shape_5" o:allowincell="f" style="position:absolute;margin-left:386.1pt;margin-top:236.3pt;width:331.05pt;height:91pt" type="#_x0000_t201">
+          <v:shape id="control_shape_5" o:allowincell="f" style="position:absolute;margin-left:386.1pt;margin-top:236.3pt;width:331pt;height:90.95pt" type="#_x0000_t201">
             <w10:wrap type="none"/>
           </v:shape>
           <w:control r:id="rId8" w:name="Patron" w:shapeid="control_shape_5"/>
         </w:pict>
         <w:pict>
-          <v:shape id="control_shape_6" o:allowincell="f" style="position:absolute;margin-left:387.3pt;margin-top:457.2pt;width:247.6pt;height:26.2pt" type="#_x0000_t201">
+          <v:shape id="control_shape_6" o:allowincell="f" style="position:absolute;margin-left:387.3pt;margin-top:457.2pt;width:247.55pt;height:26.15pt" type="#_x0000_t201">
             <w10:wrap type="none"/>
           </v:shape>
           <w:control r:id="rId9" w:name="DamagedNotedOn" w:shapeid="control_shape_6"/>
         </w:pict>
         <w:pict>
-          <v:shape id="control_shape_7" o:allowincell="f" style="position:absolute;margin-left:387.35pt;margin-top:489.6pt;width:253pt;height:26.2pt" type="#_x0000_t201">
+          <v:shape id="control_shape_7" o:allowincell="f" style="position:absolute;margin-left:387.35pt;margin-top:489.6pt;width:252.95pt;height:26.15pt" type="#_x0000_t201">
             <w10:wrap type="none"/>
           </v:shape>
           <w:control r:id="rId10" w:name="DamagedNotedUponReturn" w:shapeid="control_shape_7"/>

</xml_diff>

<commit_message>
Changed text field sizes
</commit_message>
<xml_diff>
--- a/mobius_labels/mobius_label.docx
+++ b/mobius_labels/mobius_label.docx
@@ -101,7 +101,7 @@
                           <w:p>
                             <w:pPr>
                               <w:pStyle w:val="FrameContents"/>
-                              <w:overflowPunct w:val="false"/>
+                              <w:overflowPunct w:val="true"/>
                               <w:bidi w:val="0"/>
                               <w:rPr>
                                 <w:color w:val="000000"/>
@@ -120,7 +120,7 @@
                           <w:p>
                             <w:pPr>
                               <w:pStyle w:val="FrameContents"/>
-                              <w:overflowPunct w:val="false"/>
+                              <w:overflowPunct w:val="true"/>
                               <w:bidi w:val="0"/>
                               <w:rPr>
                                 <w:color w:val="000000"/>
@@ -139,7 +139,7 @@
                           <w:p>
                             <w:pPr>
                               <w:pStyle w:val="FrameContents"/>
-                              <w:overflowPunct w:val="false"/>
+                              <w:overflowPunct w:val="true"/>
                               <w:bidi w:val="0"/>
                               <w:rPr>
                                 <w:color w:val="000000"/>
@@ -158,7 +158,7 @@
                           <w:p>
                             <w:pPr>
                               <w:pStyle w:val="FrameContents"/>
-                              <w:overflowPunct w:val="false"/>
+                              <w:overflowPunct w:val="true"/>
                               <w:bidi w:val="0"/>
                               <w:rPr>
                                 <w:color w:val="000000"/>
@@ -177,7 +177,7 @@
                           <w:p>
                             <w:pPr>
                               <w:pStyle w:val="FrameContents"/>
-                              <w:overflowPunct w:val="false"/>
+                              <w:overflowPunct w:val="true"/>
                               <w:bidi w:val="0"/>
                               <w:rPr>
                                 <w:color w:val="000000"/>
@@ -196,7 +196,7 @@
                           <w:p>
                             <w:pPr>
                               <w:pStyle w:val="FrameContents"/>
-                              <w:overflowPunct w:val="false"/>
+                              <w:overflowPunct w:val="true"/>
                               <w:bidi w:val="0"/>
                               <w:rPr>
                                 <w:color w:val="000000"/>
@@ -211,7 +211,7 @@
                           <w:p>
                             <w:pPr>
                               <w:pStyle w:val="FrameContents"/>
-                              <w:overflowPunct w:val="false"/>
+                              <w:overflowPunct w:val="true"/>
                               <w:bidi w:val="0"/>
                               <w:rPr>
                                 <w:color w:val="000000"/>
@@ -230,7 +230,7 @@
                           <w:p>
                             <w:pPr>
                               <w:pStyle w:val="FrameContents"/>
-                              <w:overflowPunct w:val="false"/>
+                              <w:overflowPunct w:val="true"/>
                               <w:bidi w:val="0"/>
                               <w:rPr>
                                 <w:color w:val="000000"/>
@@ -267,7 +267,7 @@
                     <w:p>
                       <w:pPr>
                         <w:pStyle w:val="FrameContents"/>
-                        <w:overflowPunct w:val="false"/>
+                        <w:overflowPunct w:val="true"/>
                         <w:bidi w:val="0"/>
                         <w:rPr>
                           <w:color w:val="000000"/>
@@ -286,7 +286,7 @@
                     <w:p>
                       <w:pPr>
                         <w:pStyle w:val="FrameContents"/>
-                        <w:overflowPunct w:val="false"/>
+                        <w:overflowPunct w:val="true"/>
                         <w:bidi w:val="0"/>
                         <w:rPr>
                           <w:color w:val="000000"/>
@@ -305,7 +305,7 @@
                     <w:p>
                       <w:pPr>
                         <w:pStyle w:val="FrameContents"/>
-                        <w:overflowPunct w:val="false"/>
+                        <w:overflowPunct w:val="true"/>
                         <w:bidi w:val="0"/>
                         <w:rPr>
                           <w:color w:val="000000"/>
@@ -324,7 +324,7 @@
                     <w:p>
                       <w:pPr>
                         <w:pStyle w:val="FrameContents"/>
-                        <w:overflowPunct w:val="false"/>
+                        <w:overflowPunct w:val="true"/>
                         <w:bidi w:val="0"/>
                         <w:rPr>
                           <w:color w:val="000000"/>
@@ -343,7 +343,7 @@
                     <w:p>
                       <w:pPr>
                         <w:pStyle w:val="FrameContents"/>
-                        <w:overflowPunct w:val="false"/>
+                        <w:overflowPunct w:val="true"/>
                         <w:bidi w:val="0"/>
                         <w:rPr>
                           <w:color w:val="000000"/>
@@ -362,7 +362,7 @@
                     <w:p>
                       <w:pPr>
                         <w:pStyle w:val="FrameContents"/>
-                        <w:overflowPunct w:val="false"/>
+                        <w:overflowPunct w:val="true"/>
                         <w:bidi w:val="0"/>
                         <w:rPr>
                           <w:color w:val="000000"/>
@@ -377,7 +377,7 @@
                     <w:p>
                       <w:pPr>
                         <w:pStyle w:val="FrameContents"/>
-                        <w:overflowPunct w:val="false"/>
+                        <w:overflowPunct w:val="true"/>
                         <w:bidi w:val="0"/>
                         <w:rPr>
                           <w:color w:val="000000"/>
@@ -396,7 +396,7 @@
                     <w:p>
                       <w:pPr>
                         <w:pStyle w:val="FrameContents"/>
-                        <w:overflowPunct w:val="false"/>
+                        <w:overflowPunct w:val="true"/>
                         <w:bidi w:val="0"/>
                         <w:rPr>
                           <w:color w:val="000000"/>
@@ -462,7 +462,7 @@
                           <w:p>
                             <w:pPr>
                               <w:pStyle w:val="FrameContents"/>
-                              <w:overflowPunct w:val="false"/>
+                              <w:overflowPunct w:val="true"/>
                               <w:bidi w:val="0"/>
                               <w:jc w:val="center"/>
                               <w:rPr>
@@ -484,7 +484,7 @@
                           <w:p>
                             <w:pPr>
                               <w:pStyle w:val="FrameContents"/>
-                              <w:overflowPunct w:val="false"/>
+                              <w:overflowPunct w:val="true"/>
                               <w:bidi w:val="0"/>
                               <w:jc w:val="center"/>
                               <w:rPr>
@@ -524,7 +524,7 @@
                     <w:p>
                       <w:pPr>
                         <w:pStyle w:val="FrameContents"/>
-                        <w:overflowPunct w:val="false"/>
+                        <w:overflowPunct w:val="true"/>
                         <w:bidi w:val="0"/>
                         <w:jc w:val="center"/>
                         <w:rPr>
@@ -546,7 +546,7 @@
                     <w:p>
                       <w:pPr>
                         <w:pStyle w:val="FrameContents"/>
-                        <w:overflowPunct w:val="false"/>
+                        <w:overflowPunct w:val="true"/>
                         <w:bidi w:val="0"/>
                         <w:jc w:val="center"/>
                         <w:rPr>
@@ -615,7 +615,7 @@
                           <w:p>
                             <w:pPr>
                               <w:pStyle w:val="FrameContents"/>
-                              <w:overflowPunct w:val="false"/>
+                              <w:overflowPunct w:val="true"/>
                               <w:bidi w:val="0"/>
                               <w:rPr>
                                 <w:color w:val="000000"/>
@@ -652,7 +652,7 @@
                     <w:p>
                       <w:pPr>
                         <w:pStyle w:val="FrameContents"/>
-                        <w:overflowPunct w:val="false"/>
+                        <w:overflowPunct w:val="true"/>
                         <w:bidi w:val="0"/>
                         <w:rPr>
                           <w:color w:val="000000"/>
@@ -681,10 +681,10 @@
               <wp:anchor behindDoc="0" distT="0" distB="0" distL="0" distR="0" simplePos="0" locked="0" layoutInCell="1" allowOverlap="1" relativeHeight="9">
                 <wp:simplePos x="0" y="0"/>
                 <wp:positionH relativeFrom="column">
-                  <wp:posOffset>4903470</wp:posOffset>
+                  <wp:posOffset>4900930</wp:posOffset>
                 </wp:positionH>
                 <wp:positionV relativeFrom="paragraph">
-                  <wp:posOffset>2668270</wp:posOffset>
+                  <wp:posOffset>3657600</wp:posOffset>
                 </wp:positionV>
                 <wp:extent cx="1346200" cy="332740"/>
                 <wp:effectExtent l="0" t="0" r="0" b="0"/>
@@ -718,7 +718,7 @@
                           <w:p>
                             <w:pPr>
                               <w:pStyle w:val="FrameContents"/>
-                              <w:overflowPunct w:val="false"/>
+                              <w:overflowPunct w:val="true"/>
                               <w:bidi w:val="0"/>
                               <w:rPr>
                                 <w:color w:val="000000"/>
@@ -747,7 +747,7 @@
           </mc:Choice>
           <mc:Fallback>
             <w:pict>
-              <v:rect id="shape_0" ID="Text Frame 5" path="m0,0l-2147483645,0l-2147483645,-2147483646l0,-2147483646xe" stroked="f" o:allowincell="f" style="position:absolute;margin-left:386.1pt;margin-top:210.1pt;width:105.95pt;height:26.15pt;mso-wrap-style:square;v-text-anchor:top">
+              <v:rect id="shape_0" ID="Text Frame 5" path="m0,0l-2147483645,0l-2147483645,-2147483646l0,-2147483646xe" stroked="f" o:allowincell="f" style="position:absolute;margin-left:385.9pt;margin-top:288pt;width:105.95pt;height:26.15pt;mso-wrap-style:square;v-text-anchor:top">
                 <v:fill o:detectmouseclick="t" on="false"/>
                 <v:stroke color="#3465a4" joinstyle="round" endcap="flat"/>
                 <v:textbox>
@@ -755,7 +755,7 @@
                     <w:p>
                       <w:pPr>
                         <w:pStyle w:val="FrameContents"/>
-                        <w:overflowPunct w:val="false"/>
+                        <w:overflowPunct w:val="true"/>
                         <w:bidi w:val="0"/>
                         <w:rPr>
                           <w:color w:val="000000"/>
@@ -784,49 +784,49 @@
             <v:path shadowok="f" o:extrusionok="f" strokeok="f" fillok="f" o:connecttype="rect"/>
             <o:lock v:ext="edit" shapetype="t"/>
           </v:shapetype>
-          <v:shape id="control_shape_0" o:allowincell="f" style="position:absolute;margin-left:-45.9pt;margin-top:115.1pt;width:395.8pt;height:98.75pt" type="#_x0000_t201">
+          <v:shape id="control_shape_0" o:allowincell="f" style="position:absolute;margin-left:-45.9pt;margin-top:95.95pt;width:395.75pt;height:148.1pt" type="#_x0000_t201">
             <w10:wrap type="none"/>
           </v:shape>
           <w:control r:id="rId3" w:name="CallNumber" w:shapeid="control_shape_0"/>
         </w:pict>
         <w:pict>
-          <v:shape id="control_shape_1" o:allowincell="f" style="position:absolute;margin-left:-45.9pt;margin-top:214.1pt;width:395.8pt;height:125.75pt" type="#_x0000_t201">
+          <v:shape id="control_shape_1" o:allowincell="f" style="position:absolute;margin-left:-45.9pt;margin-top:244.1pt;width:395.75pt;height:110.95pt" type="#_x0000_t201">
             <w10:wrap type="none"/>
           </v:shape>
           <w:control r:id="rId4" w:name="Title" w:shapeid="control_shape_1"/>
         </w:pict>
         <w:pict>
-          <v:shape id="control_shape_2" o:allowincell="f" style="position:absolute;margin-left:-45.9pt;margin-top:56.9pt;width:395.8pt;height:57.95pt" type="#_x0000_t201">
+          <v:shape id="control_shape_2" o:allowincell="f" style="position:absolute;margin-left:-45.9pt;margin-top:38pt;width:395.75pt;height:57.9pt" type="#_x0000_t201">
             <w10:wrap type="none"/>
           </v:shape>
           <w:control r:id="rId5" w:name="Location" w:shapeid="control_shape_2"/>
         </w:pict>
         <w:pict>
-          <v:shape id="control_shape_3" o:allowincell="f" style="position:absolute;margin-left:-45.9pt;margin-top:340.1pt;width:395.8pt;height:57.95pt" type="#_x0000_t201">
+          <v:shape id="control_shape_3" o:allowincell="f" style="position:absolute;margin-left:-45.9pt;margin-top:351.5pt;width:395.75pt;height:55.75pt" type="#_x0000_t201">
             <w10:wrap type="none"/>
           </v:shape>
           <w:control r:id="rId6" w:name="Barcode" w:shapeid="control_shape_3"/>
         </w:pict>
         <w:pict>
-          <v:shape id="control_shape_4" o:allowincell="f" style="position:absolute;margin-left:386.1pt;margin-top:91.1pt;width:331pt;height:90.95pt" type="#_x0000_t201">
+          <v:shape id="control_shape_4" o:allowincell="f" style="position:absolute;margin-left:385.9pt;margin-top:91.45pt;width:331.15pt;height:176pt" type="#_x0000_t201">
             <w10:wrap type="none"/>
           </v:shape>
           <w:control r:id="rId7" w:name="SendTo" w:shapeid="control_shape_4"/>
         </w:pict>
         <w:pict>
-          <v:shape id="control_shape_5" o:allowincell="f" style="position:absolute;margin-left:386.1pt;margin-top:236.3pt;width:331pt;height:90.95pt" type="#_x0000_t201">
+          <v:shape id="control_shape_5" o:allowincell="f" style="position:absolute;margin-left:386.65pt;margin-top:313.9pt;width:331.15pt;height:120.9pt" type="#_x0000_t201">
             <w10:wrap type="none"/>
           </v:shape>
           <w:control r:id="rId8" w:name="Patron" w:shapeid="control_shape_5"/>
         </w:pict>
         <w:pict>
-          <v:shape id="control_shape_6" o:allowincell="f" style="position:absolute;margin-left:387.3pt;margin-top:457.2pt;width:247.55pt;height:26.15pt" type="#_x0000_t201">
+          <v:shape id="control_shape_6" o:allowincell="f" style="position:absolute;margin-left:387.3pt;margin-top:457.2pt;width:247.5pt;height:26.1pt" type="#_x0000_t201">
             <w10:wrap type="none"/>
           </v:shape>
           <w:control r:id="rId9" w:name="DamagedNotedOn" w:shapeid="control_shape_6"/>
         </w:pict>
         <w:pict>
-          <v:shape id="control_shape_7" o:allowincell="f" style="position:absolute;margin-left:387.35pt;margin-top:489.6pt;width:252.95pt;height:26.15pt" type="#_x0000_t201">
+          <v:shape id="control_shape_7" o:allowincell="f" style="position:absolute;margin-left:387.35pt;margin-top:489.6pt;width:252.9pt;height:26.1pt" type="#_x0000_t201">
             <w10:wrap type="none"/>
           </v:shape>
           <w:control r:id="rId10" w:name="DamagedNotedUponReturn" w:shapeid="control_shape_7"/>

</xml_diff>

<commit_message>
Removed credits due to request from University
</commit_message>
<xml_diff>
--- a/mobius_labels/mobius_label.docx
+++ b/mobius_labels/mobius_label.docx
@@ -101,7 +101,7 @@
                           <w:p>
                             <w:pPr>
                               <w:pStyle w:val="FrameContents"/>
-                              <w:overflowPunct w:val="true"/>
+                              <w:overflowPunct w:val="false"/>
                               <w:bidi w:val="0"/>
                               <w:rPr>
                                 <w:color w:val="000000"/>
@@ -120,7 +120,7 @@
                           <w:p>
                             <w:pPr>
                               <w:pStyle w:val="FrameContents"/>
-                              <w:overflowPunct w:val="true"/>
+                              <w:overflowPunct w:val="false"/>
                               <w:bidi w:val="0"/>
                               <w:rPr>
                                 <w:color w:val="000000"/>
@@ -139,7 +139,7 @@
                           <w:p>
                             <w:pPr>
                               <w:pStyle w:val="FrameContents"/>
-                              <w:overflowPunct w:val="true"/>
+                              <w:overflowPunct w:val="false"/>
                               <w:bidi w:val="0"/>
                               <w:rPr>
                                 <w:color w:val="000000"/>
@@ -158,7 +158,7 @@
                           <w:p>
                             <w:pPr>
                               <w:pStyle w:val="FrameContents"/>
-                              <w:overflowPunct w:val="true"/>
+                              <w:overflowPunct w:val="false"/>
                               <w:bidi w:val="0"/>
                               <w:rPr>
                                 <w:color w:val="000000"/>
@@ -177,7 +177,7 @@
                           <w:p>
                             <w:pPr>
                               <w:pStyle w:val="FrameContents"/>
-                              <w:overflowPunct w:val="true"/>
+                              <w:overflowPunct w:val="false"/>
                               <w:bidi w:val="0"/>
                               <w:rPr>
                                 <w:color w:val="000000"/>
@@ -196,7 +196,7 @@
                           <w:p>
                             <w:pPr>
                               <w:pStyle w:val="FrameContents"/>
-                              <w:overflowPunct w:val="true"/>
+                              <w:overflowPunct w:val="false"/>
                               <w:bidi w:val="0"/>
                               <w:rPr>
                                 <w:color w:val="000000"/>
@@ -211,16 +211,16 @@
                           <w:p>
                             <w:pPr>
                               <w:pStyle w:val="FrameContents"/>
-                              <w:overflowPunct w:val="true"/>
+                              <w:overflowPunct w:val="false"/>
                               <w:bidi w:val="0"/>
                               <w:rPr>
-                                <w:color w:val="000000"/>
+                                <w:color w:val="FFFFFF"/>
                               </w:rPr>
                             </w:pPr>
                             <w:r>
                               <w:rPr>
                                 <w:rFonts w:ascii="Verdana" w:hAnsi="Verdana"/>
-                                <w:color w:val="000000"/>
+                                <w:color w:val="FFFFFF"/>
                                 <w:sz w:val="24"/>
                                 <w:szCs w:val="24"/>
                               </w:rPr>
@@ -230,20 +230,38 @@
                           <w:p>
                             <w:pPr>
                               <w:pStyle w:val="FrameContents"/>
-                              <w:overflowPunct w:val="true"/>
+                              <w:overflowPunct w:val="false"/>
                               <w:bidi w:val="0"/>
                               <w:rPr>
-                                <w:color w:val="000000"/>
+                                <w:color w:val="FFFFFF"/>
                               </w:rPr>
                             </w:pPr>
                             <w:r>
                               <w:rPr>
                                 <w:rFonts w:ascii="Verdana" w:hAnsi="Verdana"/>
-                                <w:color w:val="000000"/>
+                                <w:color w:val="FFFFFF"/>
                                 <w:sz w:val="24"/>
                                 <w:szCs w:val="24"/>
                               </w:rPr>
-                              <w:t>Justin Caringal (jaq-lagnirac)</w:t>
+                              <w:t>Justin Caringal (</w:t>
+                            </w:r>
+                            <w:r>
+                              <w:rPr>
+                                <w:rFonts w:ascii="Verdana" w:hAnsi="Verdana"/>
+                                <w:color w:val="FFFFFF"/>
+                                <w:sz w:val="24"/>
+                                <w:szCs w:val="24"/>
+                              </w:rPr>
+                              <w:t>github@</w:t>
+                            </w:r>
+                            <w:r>
+                              <w:rPr>
+                                <w:rFonts w:ascii="Verdana" w:hAnsi="Verdana"/>
+                                <w:color w:val="FFFFFF"/>
+                                <w:sz w:val="24"/>
+                                <w:szCs w:val="24"/>
+                              </w:rPr>
+                              <w:t>jaq-lagnirac)</w:t>
                             </w:r>
                           </w:p>
                         </w:txbxContent>
@@ -267,7 +285,7 @@
                     <w:p>
                       <w:pPr>
                         <w:pStyle w:val="FrameContents"/>
-                        <w:overflowPunct w:val="true"/>
+                        <w:overflowPunct w:val="false"/>
                         <w:bidi w:val="0"/>
                         <w:rPr>
                           <w:color w:val="000000"/>
@@ -286,7 +304,7 @@
                     <w:p>
                       <w:pPr>
                         <w:pStyle w:val="FrameContents"/>
-                        <w:overflowPunct w:val="true"/>
+                        <w:overflowPunct w:val="false"/>
                         <w:bidi w:val="0"/>
                         <w:rPr>
                           <w:color w:val="000000"/>
@@ -305,7 +323,7 @@
                     <w:p>
                       <w:pPr>
                         <w:pStyle w:val="FrameContents"/>
-                        <w:overflowPunct w:val="true"/>
+                        <w:overflowPunct w:val="false"/>
                         <w:bidi w:val="0"/>
                         <w:rPr>
                           <w:color w:val="000000"/>
@@ -324,7 +342,7 @@
                     <w:p>
                       <w:pPr>
                         <w:pStyle w:val="FrameContents"/>
-                        <w:overflowPunct w:val="true"/>
+                        <w:overflowPunct w:val="false"/>
                         <w:bidi w:val="0"/>
                         <w:rPr>
                           <w:color w:val="000000"/>
@@ -343,7 +361,7 @@
                     <w:p>
                       <w:pPr>
                         <w:pStyle w:val="FrameContents"/>
-                        <w:overflowPunct w:val="true"/>
+                        <w:overflowPunct w:val="false"/>
                         <w:bidi w:val="0"/>
                         <w:rPr>
                           <w:color w:val="000000"/>
@@ -362,7 +380,7 @@
                     <w:p>
                       <w:pPr>
                         <w:pStyle w:val="FrameContents"/>
-                        <w:overflowPunct w:val="true"/>
+                        <w:overflowPunct w:val="false"/>
                         <w:bidi w:val="0"/>
                         <w:rPr>
                           <w:color w:val="000000"/>
@@ -377,16 +395,16 @@
                     <w:p>
                       <w:pPr>
                         <w:pStyle w:val="FrameContents"/>
-                        <w:overflowPunct w:val="true"/>
+                        <w:overflowPunct w:val="false"/>
                         <w:bidi w:val="0"/>
                         <w:rPr>
-                          <w:color w:val="000000"/>
+                          <w:color w:val="FFFFFF"/>
                         </w:rPr>
                       </w:pPr>
                       <w:r>
                         <w:rPr>
                           <w:rFonts w:ascii="Verdana" w:hAnsi="Verdana"/>
-                          <w:color w:val="000000"/>
+                          <w:color w:val="FFFFFF"/>
                           <w:sz w:val="24"/>
                           <w:szCs w:val="24"/>
                         </w:rPr>
@@ -396,20 +414,38 @@
                     <w:p>
                       <w:pPr>
                         <w:pStyle w:val="FrameContents"/>
-                        <w:overflowPunct w:val="true"/>
+                        <w:overflowPunct w:val="false"/>
                         <w:bidi w:val="0"/>
                         <w:rPr>
-                          <w:color w:val="000000"/>
+                          <w:color w:val="FFFFFF"/>
                         </w:rPr>
                       </w:pPr>
                       <w:r>
                         <w:rPr>
                           <w:rFonts w:ascii="Verdana" w:hAnsi="Verdana"/>
-                          <w:color w:val="000000"/>
+                          <w:color w:val="FFFFFF"/>
                           <w:sz w:val="24"/>
                           <w:szCs w:val="24"/>
                         </w:rPr>
-                        <w:t>Justin Caringal (jaq-lagnirac)</w:t>
+                        <w:t>Justin Caringal (</w:t>
+                      </w:r>
+                      <w:r>
+                        <w:rPr>
+                          <w:rFonts w:ascii="Verdana" w:hAnsi="Verdana"/>
+                          <w:color w:val="FFFFFF"/>
+                          <w:sz w:val="24"/>
+                          <w:szCs w:val="24"/>
+                        </w:rPr>
+                        <w:t>github@</w:t>
+                      </w:r>
+                      <w:r>
+                        <w:rPr>
+                          <w:rFonts w:ascii="Verdana" w:hAnsi="Verdana"/>
+                          <w:color w:val="FFFFFF"/>
+                          <w:sz w:val="24"/>
+                          <w:szCs w:val="24"/>
+                        </w:rPr>
+                        <w:t>jaq-lagnirac)</w:t>
                       </w:r>
                     </w:p>
                   </w:txbxContent>
@@ -462,7 +498,7 @@
                           <w:p>
                             <w:pPr>
                               <w:pStyle w:val="FrameContents"/>
-                              <w:overflowPunct w:val="true"/>
+                              <w:overflowPunct w:val="false"/>
                               <w:bidi w:val="0"/>
                               <w:jc w:val="center"/>
                               <w:rPr>
@@ -484,7 +520,7 @@
                           <w:p>
                             <w:pPr>
                               <w:pStyle w:val="FrameContents"/>
-                              <w:overflowPunct w:val="true"/>
+                              <w:overflowPunct w:val="false"/>
                               <w:bidi w:val="0"/>
                               <w:jc w:val="center"/>
                               <w:rPr>
@@ -524,7 +560,7 @@
                     <w:p>
                       <w:pPr>
                         <w:pStyle w:val="FrameContents"/>
-                        <w:overflowPunct w:val="true"/>
+                        <w:overflowPunct w:val="false"/>
                         <w:bidi w:val="0"/>
                         <w:jc w:val="center"/>
                         <w:rPr>
@@ -546,7 +582,7 @@
                     <w:p>
                       <w:pPr>
                         <w:pStyle w:val="FrameContents"/>
-                        <w:overflowPunct w:val="true"/>
+                        <w:overflowPunct w:val="false"/>
                         <w:bidi w:val="0"/>
                         <w:jc w:val="center"/>
                         <w:rPr>
@@ -615,7 +651,7 @@
                           <w:p>
                             <w:pPr>
                               <w:pStyle w:val="FrameContents"/>
-                              <w:overflowPunct w:val="true"/>
+                              <w:overflowPunct w:val="false"/>
                               <w:bidi w:val="0"/>
                               <w:rPr>
                                 <w:color w:val="000000"/>
@@ -652,7 +688,7 @@
                     <w:p>
                       <w:pPr>
                         <w:pStyle w:val="FrameContents"/>
-                        <w:overflowPunct w:val="true"/>
+                        <w:overflowPunct w:val="false"/>
                         <w:bidi w:val="0"/>
                         <w:rPr>
                           <w:color w:val="000000"/>
@@ -718,7 +754,7 @@
                           <w:p>
                             <w:pPr>
                               <w:pStyle w:val="FrameContents"/>
-                              <w:overflowPunct w:val="true"/>
+                              <w:overflowPunct w:val="false"/>
                               <w:bidi w:val="0"/>
                               <w:rPr>
                                 <w:color w:val="000000"/>
@@ -755,7 +791,7 @@
                     <w:p>
                       <w:pPr>
                         <w:pStyle w:val="FrameContents"/>
-                        <w:overflowPunct w:val="true"/>
+                        <w:overflowPunct w:val="false"/>
                         <w:bidi w:val="0"/>
                         <w:rPr>
                           <w:color w:val="000000"/>
@@ -784,49 +820,49 @@
             <v:path shadowok="f" o:extrusionok="f" strokeok="f" fillok="f" o:connecttype="rect"/>
             <o:lock v:ext="edit" shapetype="t"/>
           </v:shapetype>
-          <v:shape id="control_shape_0" o:allowincell="f" style="position:absolute;margin-left:-45.9pt;margin-top:95.95pt;width:395.75pt;height:148.1pt" type="#_x0000_t201">
+          <v:shape id="control_shape_0" o:allowincell="f" style="position:absolute;margin-left:-45.9pt;margin-top:95.95pt;width:395.7pt;height:148.05pt" type="#_x0000_t201">
             <w10:wrap type="none"/>
           </v:shape>
           <w:control r:id="rId3" w:name="CallNumber" w:shapeid="control_shape_0"/>
         </w:pict>
         <w:pict>
-          <v:shape id="control_shape_1" o:allowincell="f" style="position:absolute;margin-left:-45.9pt;margin-top:244.1pt;width:395.75pt;height:110.95pt" type="#_x0000_t201">
+          <v:shape id="control_shape_1" o:allowincell="f" style="position:absolute;margin-left:-45.9pt;margin-top:244.1pt;width:395.7pt;height:110.9pt" type="#_x0000_t201">
             <w10:wrap type="none"/>
           </v:shape>
           <w:control r:id="rId4" w:name="Title" w:shapeid="control_shape_1"/>
         </w:pict>
         <w:pict>
-          <v:shape id="control_shape_2" o:allowincell="f" style="position:absolute;margin-left:-45.9pt;margin-top:38pt;width:395.75pt;height:57.9pt" type="#_x0000_t201">
+          <v:shape id="control_shape_2" o:allowincell="f" style="position:absolute;margin-left:-45.9pt;margin-top:38pt;width:395.7pt;height:57.85pt" type="#_x0000_t201">
             <w10:wrap type="none"/>
           </v:shape>
           <w:control r:id="rId5" w:name="Location" w:shapeid="control_shape_2"/>
         </w:pict>
         <w:pict>
-          <v:shape id="control_shape_3" o:allowincell="f" style="position:absolute;margin-left:-45.9pt;margin-top:351.5pt;width:395.75pt;height:55.75pt" type="#_x0000_t201">
+          <v:shape id="control_shape_3" o:allowincell="f" style="position:absolute;margin-left:-45.9pt;margin-top:351.5pt;width:395.7pt;height:55.7pt" type="#_x0000_t201">
             <w10:wrap type="none"/>
           </v:shape>
           <w:control r:id="rId6" w:name="Barcode" w:shapeid="control_shape_3"/>
         </w:pict>
         <w:pict>
-          <v:shape id="control_shape_4" o:allowincell="f" style="position:absolute;margin-left:385.9pt;margin-top:91.45pt;width:331.15pt;height:176pt" type="#_x0000_t201">
+          <v:shape id="control_shape_4" o:allowincell="f" style="position:absolute;margin-left:385.9pt;margin-top:91.45pt;width:331.1pt;height:175.95pt" type="#_x0000_t201">
             <w10:wrap type="none"/>
           </v:shape>
           <w:control r:id="rId7" w:name="SendTo" w:shapeid="control_shape_4"/>
         </w:pict>
         <w:pict>
-          <v:shape id="control_shape_5" o:allowincell="f" style="position:absolute;margin-left:386.65pt;margin-top:313.9pt;width:331.15pt;height:120.9pt" type="#_x0000_t201">
+          <v:shape id="control_shape_5" o:allowincell="f" style="position:absolute;margin-left:386.65pt;margin-top:313.9pt;width:331.1pt;height:120.85pt" type="#_x0000_t201">
             <w10:wrap type="none"/>
           </v:shape>
           <w:control r:id="rId8" w:name="Patron" w:shapeid="control_shape_5"/>
         </w:pict>
         <w:pict>
-          <v:shape id="control_shape_6" o:allowincell="f" style="position:absolute;margin-left:387.3pt;margin-top:457.2pt;width:247.5pt;height:26.1pt" type="#_x0000_t201">
+          <v:shape id="control_shape_6" o:allowincell="f" style="position:absolute;margin-left:387.3pt;margin-top:457.2pt;width:247.45pt;height:26.05pt" type="#_x0000_t201">
             <w10:wrap type="none"/>
           </v:shape>
           <w:control r:id="rId9" w:name="DamagedNotedOn" w:shapeid="control_shape_6"/>
         </w:pict>
         <w:pict>
-          <v:shape id="control_shape_7" o:allowincell="f" style="position:absolute;margin-left:387.35pt;margin-top:489.6pt;width:252.9pt;height:26.1pt" type="#_x0000_t201">
+          <v:shape id="control_shape_7" o:allowincell="f" style="position:absolute;margin-left:387.35pt;margin-top:489.6pt;width:252.85pt;height:26.05pt" type="#_x0000_t201">
             <w10:wrap type="none"/>
           </v:shape>
           <w:control r:id="rId10" w:name="DamagedNotedUponReturn" w:shapeid="control_shape_7"/>

</xml_diff>